<commit_message>
Scientific Integrity Audit: Fixed gene count 617->616, verified all GEO accessions
</commit_message>
<xml_diff>
--- a/Submission_Package/Manuscript_Nature_Article_FINAL_v4.docx
+++ b/Submission_Package/Manuscript_Nature_Article_FINAL_v4.docx
@@ -51,7 +51,7 @@
     </w:p>
     <w:p>
       <w:r>
-        <w:t>Results: Mean CPI exceeded 80% across all diseases (TB PBMC: 84.2%, Sepsis: 82.5%, Dengue: 76.1%; p=0.16 Kruskal-Wallis), indicating a conserved 'Epigenetic Alert State'. We identified 617 universally primed genes, enriched for interferon response (ISG15, STAT1), inflammation (S100A8/A9), and notably VEGFA—the driver of vascular permeability. VEGFA was upregulated in monocytes with Log2FC correlating with vascular severity: TB +1.21, Sepsis +2.31, Dengue +4.02.</w:t>
+        <w:t>Results: Mean CPI exceeded 80% across all diseases (TB PBMC: 84.2%, Sepsis: 82.5%, Dengue: 76.1%; p=0.16 Kruskal-Wallis), indicating a conserved 'Epigenetic Alert State'. We identified 616 universally primed genes, enriched for interferon response (ISG15, STAT1), inflammation (S100A8/A9), and notably VEGFA—the driver of vascular permeability. VEGFA was upregulated in monocytes with Log2FC correlating with vascular severity: TB +1.21, Sepsis +2.31, Dengue +4.02.</w:t>
       </w:r>
     </w:p>
     <w:p>
@@ -89,7 +89,7 @@
     </w:p>
     <w:p>
       <w:r>
-        <w:t>Our analysis of over 55,000 individual cells reveals a remarkably conserved epigenetic state across disease contexts. We identify a core set of 617 'locked' genes and discover that VEGFA—classically attributed to endothelial cells—is epigenetically primed and transcriptionally upregulated in circulating monocytes and macrophages. These findings provide a novel mechanism for the vascular leak syndrome and identify chromatin remodeling as a potential therapeutic target.</w:t>
+        <w:t>Our analysis of over 55,000 individual cells reveals a remarkably conserved epigenetic state across disease contexts. We identify a core set of 616 'locked' genes and discover that VEGFA—classically attributed to endothelial cells—is epigenetically primed and transcriptionally upregulated in circulating monocytes and macrophages. These findings provide a novel mechanism for the vascular leak syndrome and identify chromatin remodeling as a potential therapeutic target.</w:t>
       </w:r>
     </w:p>
     <w:p>
@@ -481,12 +481,12 @@
         <w:pStyle w:val="Heading2"/>
       </w:pPr>
       <w:r>
-        <w:t>A Core Signature of 617 Universally Primed Genes</w:t>
+        <w:t>A Core Signature of 616 Universally Primed Genes</w:t>
       </w:r>
     </w:p>
     <w:p>
       <w:r>
-        <w:t>To identify genes consistently primed across infections, we intersected the top DEGs (p_adj &lt; 0.05, |Log2FC| &gt; 0.5) with accessible chromatin regions from each disease context. This stringent intersection revealed a Core Signature of 617 genes primed in all three conditions (Figure 2a).</w:t>
+        <w:t>To identify genes consistently primed across infections, we intersected the top DEGs (p_adj &lt; 0.05, |Log2FC| &gt; 0.5) with accessible chromatin regions from each disease context. This stringent intersection revealed a Core Signature of 616 genes primed in all three conditions (Figure 2a).</w:t>
       </w:r>
     </w:p>
     <w:p>
@@ -1041,7 +1041,7 @@
           <w:i/>
           <w:sz w:val="20"/>
         </w:rPr>
-        <w:t>Figure 2. Core Epigenetic Signature. (a) Venn diagram showing 617 shared genes. (b) Heatmap of Log2FC for top 50 core genes. (c) VEGFA expression by disease.</w:t>
+        <w:t>Figure 2. Core Epigenetic Signature. (a) Venn diagram showing 616 shared genes. (b) Heatmap of Log2FC for top 50 core genes. (c) VEGFA expression by disease.</w:t>
       </w:r>
     </w:p>
     <w:p>
@@ -1054,7 +1054,7 @@
     </w:p>
     <w:p>
       <w:r>
-        <w:t>Among the 617 core primed genes, Vascular Endothelial Growth Factor A (VEGFA) emerged as a critical finding. VEGFA is the primary mediator of vascular permeability and angiogenesis, with elevated plasma levels consistently associated with severity in both sepsis and dengue hemorrhagic fever [5]. However, the cellular source of VEGFA in infection has been debated, with most studies assuming endothelial or hypoxic stromal origin.</w:t>
+        <w:t>Among the 616 core primed genes, Vascular Endothelial Growth Factor A (VEGFA) emerged as a critical finding. VEGFA is the primary mediator of vascular permeability and angiogenesis, with elevated plasma levels consistently associated with severity in both sepsis and dengue hemorrhagic fever [5]. However, the cellular source of VEGFA in infection has been debated, with most studies assuming endothelial or hypoxic stromal origin.</w:t>
       </w:r>
     </w:p>
     <w:p>
@@ -1087,7 +1087,7 @@
     </w:p>
     <w:p>
       <w:r>
-        <w:t>Several therapeutic strategies emerge from these findings. First, BET bromodomain inhibitors (e.g., JQ1, I-BET762), which prevent chromatin reader proteins from activating primed loci, have shown anti-inflammatory effects in preclinical sepsis models [6]. Our data provide mechanistic rationale for this approach. Second, direct anti-VEGFA therapies (bevacizumab) or VEGF receptor antagonists could be repurposed for severe dengue or sepsis with dominant vascular leak. Third, the 617-gene Core Signature provides targets for biomarker development; patients with high baseline accessibility at these loci may be at elevated risk for clinical deterioration.</w:t>
+        <w:t>Several therapeutic strategies emerge from these findings. First, BET bromodomain inhibitors (e.g., JQ1, I-BET762), which prevent chromatin reader proteins from activating primed loci, have shown anti-inflammatory effects in preclinical sepsis models [6]. Our data provide mechanistic rationale for this approach. Second, direct anti-VEGFA therapies (bevacizumab) or VEGF receptor antagonists could be repurposed for severe dengue or sepsis with dominant vascular leak. Third, the 616-gene Core Signature provides targets for biomarker development; patients with high baseline accessibility at these loci may be at elevated risk for clinical deterioration.</w:t>
       </w:r>
     </w:p>
     <w:p>
@@ -1247,7 +1247,7 @@
         <w:t xml:space="preserve">Figure 2. Core Epigenetic Signature and VEGFA Priming. </w:t>
       </w:r>
       <w:r>
-        <w:t>(a) Venn diagram showing 617 genes primed in all three diseases. (b) Heatmap of Log2FC for top 50 core genes; functional clusters: Interferon (purple), Inflammatory (orange), Vascular (red). (c) VEGFA Log2FC in CD14+ monocytes: TB +1.21, Sepsis +2.31, Dengue +4.02, correlating with vascular severity.</w:t>
+        <w:t>(a) Venn diagram showing 616 genes primed in all three diseases. (b) Heatmap of Log2FC for top 50 core genes; functional clusters: Interferon (purple), Inflammatory (orange), Vascular (red). (c) VEGFA Log2FC in CD14+ monocytes: TB +1.21, Sepsis +2.31, Dengue +4.02, correlating with vascular severity.</w:t>
       </w:r>
     </w:p>
     <w:p>

</xml_diff>